<commit_message>
Updated for Trainline/TEK Systems
</commit_message>
<xml_diff>
--- a/CV.docx
+++ b/CV.docx
@@ -59,107 +59,391 @@
         </w:rPr>
         <w:t>One of my greatest traits is an ability to learn quickly and I use this to help others with their own learning.</w:t>
       </w:r>
+    </w:p>
+    <w:p>
+      <w:pPr>
+        <w:jc w:val="both"/>
+        <w:rPr>
+          <w:rFonts w:ascii="Calibri" w:hAnsi="Calibri"/>
+          <w:sz w:val="20"/>
+          <w:szCs w:val="20"/>
+        </w:rPr>
+      </w:pPr>
+      <w:r>
+        <w:rPr>
+          <w:rFonts w:ascii="Calibri" w:hAnsi="Calibri"/>
+          <w:sz w:val="20"/>
+          <w:szCs w:val="20"/>
+        </w:rPr>
+        <w:t>I find great satisfaction in working with people and use excellent interpersonal and communication skills to help them gain c</w:t>
+      </w:r>
+      <w:r>
+        <w:rPr>
+          <w:rFonts w:ascii="Calibri" w:hAnsi="Calibri"/>
+          <w:sz w:val="20"/>
+          <w:szCs w:val="20"/>
+        </w:rPr>
+        <w:t>onfidence and positive attitudes towards their work. The rewarding experience of seeing colleagues and friends grow serves to increase my passion as a mentor.</w:t>
+      </w:r>
+    </w:p>
+    <w:p>
+      <w:pPr>
+        <w:jc w:val="both"/>
+        <w:rPr>
+          <w:rFonts w:ascii="Calibri" w:hAnsi="Calibri"/>
+          <w:sz w:val="20"/>
+          <w:szCs w:val="20"/>
+        </w:rPr>
+      </w:pPr>
+      <w:r>
+        <w:rPr>
+          <w:rFonts w:ascii="Calibri" w:hAnsi="Calibri"/>
+          <w:sz w:val="20"/>
+          <w:szCs w:val="20"/>
+        </w:rPr>
+        <w:t>I have a reputation for being a great coach in both technical and non-technical fields. Colleague</w:t>
+      </w:r>
+      <w:r>
+        <w:rPr>
+          <w:rFonts w:ascii="Calibri" w:hAnsi="Calibri"/>
+          <w:sz w:val="20"/>
+          <w:szCs w:val="20"/>
+        </w:rPr>
+        <w:t>s frequently approach me for guidance.</w:t>
+      </w:r>
+    </w:p>
+    <w:p>
+      <w:pPr>
+        <w:jc w:val="both"/>
+        <w:rPr>
+          <w:rFonts w:ascii="Calibri" w:hAnsi="Calibri"/>
+          <w:sz w:val="20"/>
+          <w:szCs w:val="20"/>
+        </w:rPr>
+      </w:pPr>
+      <w:r>
+        <w:rPr>
+          <w:rFonts w:ascii="Calibri" w:hAnsi="Calibri"/>
+          <w:sz w:val="20"/>
+          <w:szCs w:val="20"/>
+        </w:rPr>
+        <w:t>I'm a firm believer that the whole is greater than the sum of its parts. I seek to build stronger teams around me by identifying strengths that each individual can bring to the table.</w:t>
+      </w:r>
+    </w:p>
+    <w:p>
+      <w:pPr>
+        <w:jc w:val="both"/>
+        <w:rPr>
+          <w:rFonts w:ascii="Calibri" w:hAnsi="Calibri"/>
+          <w:sz w:val="20"/>
+          <w:szCs w:val="20"/>
+        </w:rPr>
+      </w:pPr>
+      <w:r>
+        <w:rPr>
+          <w:rFonts w:ascii="Calibri" w:hAnsi="Calibri"/>
+          <w:sz w:val="20"/>
+          <w:szCs w:val="20"/>
+        </w:rPr>
+        <w:t>I constantly evaluate my understa</w:t>
+      </w:r>
+      <w:r>
+        <w:rPr>
+          <w:rFonts w:ascii="Calibri" w:hAnsi="Calibri"/>
+          <w:sz w:val="20"/>
+          <w:szCs w:val="20"/>
+        </w:rPr>
+        <w:t>nding, and challenge my opinions, in an attempt to adjust and strengthen them. Using an open and honest attitude I am able to command respect for my skills with humility and self awareness.</w:t>
+      </w:r>
+    </w:p>
+    <w:p>
+      <w:pPr>
+        <w:rPr>
+          <w:rFonts w:ascii="Calibri" w:hAnsi="Calibri"/>
+        </w:rPr>
+      </w:pPr>
+    </w:p>
+    <w:p>
+      <w:pPr>
+        <w:pStyle w:val="Heading6"/>
+        <w:rPr>
+          <w:color w:val="000099"/>
+        </w:rPr>
+      </w:pPr>
+      <w:r>
+        <w:rPr>
+          <w:color w:val="000099"/>
+        </w:rPr>
+        <w:t>Technical Skills Summary</w:t>
+      </w:r>
+    </w:p>
+    <w:p>
+      <w:pPr>
+        <w:rPr>
+          <w:rFonts w:ascii="Calibri" w:hAnsi="Calibri"/>
+        </w:rPr>
+      </w:pPr>
+      <w:r>
+        <w:rPr>
+          <w:rFonts w:ascii="Calibri" w:hAnsi="Calibri"/>
+        </w:rPr>
+        <w:t>C#</w:t>
+      </w:r>
+    </w:p>
+    <w:p>
+      <w:pPr>
+        <w:rPr>
+          <w:rFonts w:ascii="Calibri" w:hAnsi="Calibri"/>
+        </w:rPr>
+      </w:pPr>
+      <w:r>
+        <w:rPr>
+          <w:rFonts w:ascii="Calibri" w:hAnsi="Calibri"/>
+        </w:rPr>
+        <w:t xml:space="preserve">ASP.NET (MVC &amp; </w:t>
+      </w:r>
+      <w:proofErr w:type="spellStart"/>
+      <w:r>
+        <w:rPr>
+          <w:rFonts w:ascii="Calibri" w:hAnsi="Calibri"/>
+        </w:rPr>
+        <w:t>WebAPI</w:t>
+      </w:r>
+      <w:proofErr w:type="spellEnd"/>
+      <w:r>
+        <w:rPr>
+          <w:rFonts w:ascii="Calibri" w:hAnsi="Calibri"/>
+        </w:rPr>
+        <w:t>)</w:t>
+      </w:r>
+    </w:p>
+    <w:p>
+      <w:pPr>
+        <w:rPr>
+          <w:rFonts w:ascii="Calibri" w:hAnsi="Calibri"/>
+        </w:rPr>
+      </w:pPr>
+      <w:proofErr w:type="spellStart"/>
+      <w:r>
+        <w:rPr>
+          <w:rFonts w:ascii="Calibri" w:hAnsi="Calibri"/>
+        </w:rPr>
+        <w:t>Javascript</w:t>
+      </w:r>
+      <w:proofErr w:type="spellEnd"/>
+      <w:r>
+        <w:rPr>
+          <w:rFonts w:ascii="Calibri" w:hAnsi="Calibri"/>
+        </w:rPr>
+        <w:t xml:space="preserve"> + </w:t>
+      </w:r>
+      <w:proofErr w:type="spellStart"/>
+      <w:r>
+        <w:rPr>
+          <w:rFonts w:ascii="Calibri" w:hAnsi="Calibri"/>
+        </w:rPr>
+        <w:t>KnockoutJS</w:t>
+      </w:r>
+      <w:proofErr w:type="spellEnd"/>
+    </w:p>
+    <w:p>
+      <w:pPr>
+        <w:rPr>
+          <w:rFonts w:ascii="Calibri" w:hAnsi="Calibri"/>
+        </w:rPr>
+      </w:pPr>
+      <w:r>
+        <w:rPr>
+          <w:rFonts w:ascii="Calibri" w:hAnsi="Calibri"/>
+        </w:rPr>
+        <w:t>VB.NET</w:t>
+      </w:r>
+    </w:p>
+    <w:p>
+      <w:pPr>
+        <w:rPr>
+          <w:rFonts w:ascii="Calibri" w:hAnsi="Calibri"/>
+        </w:rPr>
+      </w:pPr>
+      <w:r>
+        <w:rPr>
+          <w:rFonts w:ascii="Calibri" w:hAnsi="Calibri"/>
+        </w:rPr>
+        <w:t>XP (</w:t>
+      </w:r>
+      <w:r>
+        <w:rPr>
+          <w:rFonts w:ascii="Calibri" w:hAnsi="Calibri"/>
+        </w:rPr>
+        <w:t>TDD</w:t>
+      </w:r>
+      <w:r>
+        <w:rPr>
+          <w:rFonts w:ascii="Calibri" w:hAnsi="Calibri"/>
+        </w:rPr>
+        <w:t>, Pair Programming, SOLID)</w:t>
+      </w:r>
+    </w:p>
+    <w:p>
+      <w:pPr>
+        <w:rPr>
+          <w:rFonts w:ascii="Calibri" w:hAnsi="Calibri"/>
+        </w:rPr>
+      </w:pPr>
+      <w:r>
+        <w:rPr>
+          <w:rFonts w:ascii="Calibri" w:hAnsi="Calibri"/>
+        </w:rPr>
+        <w:t>SQL Server</w:t>
+      </w:r>
+    </w:p>
+    <w:p>
+      <w:pPr>
+        <w:rPr>
+          <w:rFonts w:ascii="Calibri" w:hAnsi="Calibri"/>
+        </w:rPr>
+      </w:pPr>
+      <w:r>
+        <w:rPr>
+          <w:rFonts w:ascii="Calibri" w:hAnsi="Calibri"/>
+        </w:rPr>
+        <w:t>NoSQL (</w:t>
+      </w:r>
+      <w:proofErr w:type="spellStart"/>
+      <w:r>
+        <w:rPr>
+          <w:rFonts w:ascii="Calibri" w:hAnsi="Calibri"/>
+        </w:rPr>
+        <w:t>MongoDB</w:t>
+      </w:r>
+      <w:proofErr w:type="spellEnd"/>
+      <w:r>
+        <w:rPr>
+          <w:rFonts w:ascii="Calibri" w:hAnsi="Calibri"/>
+        </w:rPr>
+        <w:t>)</w:t>
+      </w:r>
+    </w:p>
+    <w:p>
+      <w:pPr>
+        <w:rPr>
+          <w:rFonts w:ascii="Calibri" w:hAnsi="Calibri"/>
+        </w:rPr>
+      </w:pPr>
+    </w:p>
+    <w:p>
+      <w:pPr>
+        <w:pStyle w:val="Heading6"/>
+        <w:numPr>
+          <w:ilvl w:val="0"/>
+          <w:numId w:val="0"/>
+        </w:numPr>
+        <w:rPr>
+          <w:color w:val="000099"/>
+        </w:rPr>
+      </w:pPr>
+      <w:r>
+        <w:rPr>
+          <w:color w:val="000099"/>
+        </w:rPr>
+        <w:t>Non-</w:t>
+      </w:r>
+      <w:r>
+        <w:rPr>
+          <w:color w:val="000099"/>
+        </w:rPr>
+        <w:t>Technical Skills Summary</w:t>
+      </w:r>
+    </w:p>
+    <w:p>
+      <w:pPr>
+        <w:rPr>
+          <w:rFonts w:ascii="Calibri" w:hAnsi="Calibri"/>
+        </w:rPr>
+      </w:pPr>
+      <w:r>
+        <w:rPr>
+          <w:rFonts w:ascii="Calibri" w:hAnsi="Calibri"/>
+        </w:rPr>
+        <w:t>Coach/Mentor</w:t>
+      </w:r>
+    </w:p>
+    <w:p>
+      <w:pPr>
+        <w:rPr>
+          <w:rFonts w:ascii="Calibri" w:hAnsi="Calibri"/>
+        </w:rPr>
+      </w:pPr>
+      <w:r>
+        <w:rPr>
+          <w:rFonts w:ascii="Calibri" w:hAnsi="Calibri"/>
+        </w:rPr>
+        <w:t>Agile</w:t>
+      </w:r>
+    </w:p>
+    <w:p>
+      <w:pPr>
+        <w:rPr>
+          <w:rFonts w:ascii="Calibri" w:hAnsi="Calibri"/>
+        </w:rPr>
+      </w:pPr>
+      <w:r>
+        <w:rPr>
+          <w:rFonts w:ascii="Calibri" w:hAnsi="Calibri"/>
+        </w:rPr>
+        <w:t>Lean principles</w:t>
+      </w:r>
+    </w:p>
+    <w:p>
+      <w:pPr>
+        <w:rPr>
+          <w:rFonts w:ascii="Calibri" w:hAnsi="Calibri"/>
+        </w:rPr>
+      </w:pPr>
+      <w:r>
+        <w:rPr>
+          <w:rFonts w:ascii="Calibri" w:hAnsi="Calibri"/>
+        </w:rPr>
+        <w:t>Scrum</w:t>
+      </w:r>
+    </w:p>
+    <w:p>
+      <w:pPr>
+        <w:rPr>
+          <w:rFonts w:ascii="Calibri" w:hAnsi="Calibri"/>
+        </w:rPr>
+      </w:pPr>
+      <w:r>
+        <w:rPr>
+          <w:rFonts w:ascii="Calibri" w:hAnsi="Calibri"/>
+        </w:rPr>
+        <w:t>Kanban</w:t>
+      </w:r>
+    </w:p>
+    <w:p>
+      <w:pPr>
+        <w:rPr>
+          <w:rFonts w:ascii="Calibri" w:hAnsi="Calibri"/>
+        </w:rPr>
+      </w:pPr>
+      <w:r>
+        <w:rPr>
+          <w:rFonts w:ascii="Calibri" w:hAnsi="Calibri"/>
+        </w:rPr>
+        <w:t>Continuous Iteration</w:t>
+      </w:r>
+    </w:p>
+    <w:p>
+      <w:pPr>
+        <w:rPr>
+          <w:rFonts w:ascii="Calibri" w:hAnsi="Calibri"/>
+        </w:rPr>
+      </w:pPr>
       <w:bookmarkStart w:id="0" w:name="_GoBack"/>
       <w:bookmarkEnd w:id="0"/>
     </w:p>
     <w:p>
       <w:pPr>
-        <w:jc w:val="both"/>
-        <w:rPr>
-          <w:rFonts w:ascii="Calibri" w:hAnsi="Calibri"/>
-          <w:sz w:val="20"/>
-          <w:szCs w:val="20"/>
-        </w:rPr>
-      </w:pPr>
-      <w:r>
-        <w:rPr>
-          <w:rFonts w:ascii="Calibri" w:hAnsi="Calibri"/>
-          <w:sz w:val="20"/>
-          <w:szCs w:val="20"/>
-        </w:rPr>
-        <w:t>I find great satisfaction in working with people and use excellent interpersonal and communication skills to help them gain c</w:t>
-      </w:r>
-      <w:r>
-        <w:rPr>
-          <w:rFonts w:ascii="Calibri" w:hAnsi="Calibri"/>
-          <w:sz w:val="20"/>
-          <w:szCs w:val="20"/>
-        </w:rPr>
-        <w:t>onfidence and positive attitudes towards their work. The rewarding experience of seeing colleagues and friends grow serves to increase my passion as a mentor.</w:t>
-      </w:r>
-    </w:p>
-    <w:p>
-      <w:pPr>
-        <w:jc w:val="both"/>
-        <w:rPr>
-          <w:rFonts w:ascii="Calibri" w:hAnsi="Calibri"/>
-          <w:sz w:val="20"/>
-          <w:szCs w:val="20"/>
-        </w:rPr>
-      </w:pPr>
-      <w:r>
-        <w:rPr>
-          <w:rFonts w:ascii="Calibri" w:hAnsi="Calibri"/>
-          <w:sz w:val="20"/>
-          <w:szCs w:val="20"/>
-        </w:rPr>
-        <w:t>I have a reputation for being a great coach in both technical and non-technical fields. Colleague</w:t>
-      </w:r>
-      <w:r>
-        <w:rPr>
-          <w:rFonts w:ascii="Calibri" w:hAnsi="Calibri"/>
-          <w:sz w:val="20"/>
-          <w:szCs w:val="20"/>
-        </w:rPr>
-        <w:t>s frequently approach me for guidance.</w:t>
-      </w:r>
-    </w:p>
-    <w:p>
-      <w:pPr>
-        <w:jc w:val="both"/>
-        <w:rPr>
-          <w:rFonts w:ascii="Calibri" w:hAnsi="Calibri"/>
-          <w:sz w:val="20"/>
-          <w:szCs w:val="20"/>
-        </w:rPr>
-      </w:pPr>
-      <w:r>
-        <w:rPr>
-          <w:rFonts w:ascii="Calibri" w:hAnsi="Calibri"/>
-          <w:sz w:val="20"/>
-          <w:szCs w:val="20"/>
-        </w:rPr>
-        <w:t>I'm a firm believer that the whole is greater than the sum of its parts. I seek to build stronger teams around me by identifying strengths that each individual can bring to the table.</w:t>
-      </w:r>
-    </w:p>
-    <w:p>
-      <w:pPr>
-        <w:jc w:val="both"/>
-        <w:rPr>
-          <w:rFonts w:ascii="Calibri" w:hAnsi="Calibri"/>
-          <w:sz w:val="20"/>
-          <w:szCs w:val="20"/>
-        </w:rPr>
-      </w:pPr>
-      <w:r>
-        <w:rPr>
-          <w:rFonts w:ascii="Calibri" w:hAnsi="Calibri"/>
-          <w:sz w:val="20"/>
-          <w:szCs w:val="20"/>
-        </w:rPr>
-        <w:t>I constantly evaluate my understa</w:t>
-      </w:r>
-      <w:r>
-        <w:rPr>
-          <w:rFonts w:ascii="Calibri" w:hAnsi="Calibri"/>
-          <w:sz w:val="20"/>
-          <w:szCs w:val="20"/>
-        </w:rPr>
-        <w:t>nding, and challenge my opinions, in an attempt to adjust and strengthen them. Using an open and honest attitude I am able to command respect for my skills with humility and self awareness.</w:t>
-      </w:r>
-    </w:p>
-    <w:p>
-      <w:pPr>
         <w:rPr>
           <w:rFonts w:ascii="Calibri" w:hAnsi="Calibri"/>
         </w:rPr>
@@ -402,6 +686,7 @@
           <w:sz w:val="20"/>
           <w:szCs w:val="20"/>
         </w:rPr>
+        <w:lastRenderedPageBreak/>
         <w:t>Proposed goals which the team adopted. Regularly encourage reviews of our progress against the goals.</w:t>
       </w:r>
     </w:p>
@@ -723,7 +1008,6 @@
           <w:sz w:val="20"/>
           <w:szCs w:val="20"/>
         </w:rPr>
-        <w:lastRenderedPageBreak/>
         <w:t>Took a lead in changing how the team used Pair Programming which led to productive discussions around User Story sizes.</w:t>
       </w:r>
     </w:p>

</xml_diff>

<commit_message>
include CI in tech skills and add a hobbies/interests section
</commit_message>
<xml_diff>
--- a/CV.docx
+++ b/CV.docx
@@ -6,6 +6,7 @@
       <w:pPr>
         <w:pStyle w:val="Heading6"/>
         <w:rPr>
+          <w:rFonts w:hint="eastAsia"/>
           <w:color w:val="000099"/>
         </w:rPr>
       </w:pPr>
@@ -31,15 +32,7 @@
           <w:sz w:val="20"/>
           <w:szCs w:val="20"/>
         </w:rPr>
-        <w:t xml:space="preserve">I'm a software engineer with 15 years of experience in technologies across various industries. The pride I take in my work shines through as well crafted code with a focus on simplicity and maintainability. I strive to continuously </w:t>
-      </w:r>
-      <w:r>
-        <w:rPr>
-          <w:rFonts w:ascii="Calibri" w:hAnsi="Calibri"/>
-          <w:sz w:val="20"/>
-          <w:szCs w:val="20"/>
-        </w:rPr>
-        <w:t>improve my skills.</w:t>
+        <w:t>I'm a software engineer with 15 years of experience in technologies across various industries. The pride I take in my work shines through as well crafted code with a focus on simplicity and maintainability. I strive to continuously improve my skills.</w:t>
       </w:r>
     </w:p>
     <w:p>
@@ -75,41 +68,25 @@
           <w:sz w:val="20"/>
           <w:szCs w:val="20"/>
         </w:rPr>
-        <w:t>I find great satisfaction in working with people and use excellent interpersonal and communication skills to help them gain c</w:t>
-      </w:r>
-      <w:r>
-        <w:rPr>
-          <w:rFonts w:ascii="Calibri" w:hAnsi="Calibri"/>
-          <w:sz w:val="20"/>
-          <w:szCs w:val="20"/>
-        </w:rPr>
-        <w:t>onfidence and positive attitudes towards their work. The rewarding experience of seeing colleagues and friends grow serves to increase my passion as a mentor.</w:t>
-      </w:r>
-    </w:p>
-    <w:p>
-      <w:pPr>
-        <w:jc w:val="both"/>
-        <w:rPr>
-          <w:rFonts w:ascii="Calibri" w:hAnsi="Calibri"/>
-          <w:sz w:val="20"/>
-          <w:szCs w:val="20"/>
-        </w:rPr>
-      </w:pPr>
-      <w:r>
-        <w:rPr>
-          <w:rFonts w:ascii="Calibri" w:hAnsi="Calibri"/>
-          <w:sz w:val="20"/>
-          <w:szCs w:val="20"/>
-        </w:rPr>
-        <w:t>I have a reputation for being a great coach in both technical and non-technical fields. Colleague</w:t>
-      </w:r>
-      <w:r>
-        <w:rPr>
-          <w:rFonts w:ascii="Calibri" w:hAnsi="Calibri"/>
-          <w:sz w:val="20"/>
-          <w:szCs w:val="20"/>
-        </w:rPr>
-        <w:t>s frequently approach me for guidance.</w:t>
+        <w:t>I find great satisfaction in working with people and use excellent interpersonal and communication skills to help them gain confidence and positive attitudes towards their work. The rewarding experience of seeing colleagues and friends grow serves to increase my passion as a mentor.</w:t>
+      </w:r>
+    </w:p>
+    <w:p>
+      <w:pPr>
+        <w:jc w:val="both"/>
+        <w:rPr>
+          <w:rFonts w:ascii="Calibri" w:hAnsi="Calibri"/>
+          <w:sz w:val="20"/>
+          <w:szCs w:val="20"/>
+        </w:rPr>
+      </w:pPr>
+      <w:r>
+        <w:rPr>
+          <w:rFonts w:ascii="Calibri" w:hAnsi="Calibri"/>
+          <w:sz w:val="20"/>
+          <w:szCs w:val="20"/>
+        </w:rPr>
+        <w:t>I have a reputation for being a great coach in both technical and non-technical fields. Colleagues frequently approach me for guidance.</w:t>
       </w:r>
     </w:p>
     <w:p>
@@ -145,15 +122,7 @@
           <w:sz w:val="20"/>
           <w:szCs w:val="20"/>
         </w:rPr>
-        <w:t>I constantly evaluate my understa</w:t>
-      </w:r>
-      <w:r>
-        <w:rPr>
-          <w:rFonts w:ascii="Calibri" w:hAnsi="Calibri"/>
-          <w:sz w:val="20"/>
-          <w:szCs w:val="20"/>
-        </w:rPr>
-        <w:t>nding, and challenge my opinions, in an attempt to adjust and strengthen them. Using an open and honest attitude I am able to command respect for my skills with humility and self awareness.</w:t>
+        <w:t>I constantly evaluate my understanding, and challenge my opinions, in an attempt to adjust and strengthen them. Using an open and honest attitude I am able to command respect for my skills with humility and self awareness.</w:t>
       </w:r>
     </w:p>
     <w:p>
@@ -167,6 +136,7 @@
       <w:pPr>
         <w:pStyle w:val="Heading6"/>
         <w:rPr>
+          <w:rFonts w:hint="eastAsia"/>
           <w:color w:val="000099"/>
         </w:rPr>
       </w:pPr>
@@ -281,7 +251,19 @@
         <w:rPr>
           <w:rFonts w:ascii="Calibri" w:hAnsi="Calibri"/>
         </w:rPr>
-        <w:t>, Pair Programming, SOLID)</w:t>
+        <w:t>, Pair Programming, SOLID</w:t>
+      </w:r>
+      <w:r>
+        <w:rPr>
+          <w:rFonts w:ascii="Calibri" w:hAnsi="Calibri"/>
+        </w:rPr>
+        <w:t>, Continuous Integration</w:t>
+      </w:r>
+      <w:r>
+        <w:rPr>
+          <w:rFonts w:ascii="Calibri" w:hAnsi="Calibri"/>
+        </w:rPr>
+        <w:t>)</w:t>
       </w:r>
     </w:p>
     <w:p>
@@ -339,6 +321,7 @@
           <w:numId w:val="0"/>
         </w:numPr>
         <w:rPr>
+          <w:rFonts w:hint="eastAsia"/>
           <w:color w:val="000099"/>
         </w:rPr>
       </w:pPr>
@@ -346,124 +329,117 @@
         <w:rPr>
           <w:color w:val="000099"/>
         </w:rPr>
-        <w:t>Non-</w:t>
-      </w:r>
-      <w:r>
-        <w:rPr>
+        <w:t>Non-Technical Skills Summary</w:t>
+      </w:r>
+    </w:p>
+    <w:p>
+      <w:pPr>
+        <w:rPr>
+          <w:rFonts w:ascii="Calibri" w:hAnsi="Calibri"/>
+        </w:rPr>
+      </w:pPr>
+      <w:r>
+        <w:rPr>
+          <w:rFonts w:ascii="Calibri" w:hAnsi="Calibri"/>
+        </w:rPr>
+        <w:t>Coach/Mentor</w:t>
+      </w:r>
+    </w:p>
+    <w:p>
+      <w:pPr>
+        <w:rPr>
+          <w:rFonts w:ascii="Calibri" w:hAnsi="Calibri"/>
+        </w:rPr>
+      </w:pPr>
+      <w:r>
+        <w:rPr>
+          <w:rFonts w:ascii="Calibri" w:hAnsi="Calibri"/>
+        </w:rPr>
+        <w:t>Agile</w:t>
+      </w:r>
+    </w:p>
+    <w:p>
+      <w:pPr>
+        <w:rPr>
+          <w:rFonts w:ascii="Calibri" w:hAnsi="Calibri"/>
+        </w:rPr>
+      </w:pPr>
+      <w:r>
+        <w:rPr>
+          <w:rFonts w:ascii="Calibri" w:hAnsi="Calibri"/>
+        </w:rPr>
+        <w:t>Lean principles</w:t>
+      </w:r>
+    </w:p>
+    <w:p>
+      <w:pPr>
+        <w:rPr>
+          <w:rFonts w:ascii="Calibri" w:hAnsi="Calibri"/>
+        </w:rPr>
+      </w:pPr>
+      <w:r>
+        <w:rPr>
+          <w:rFonts w:ascii="Calibri" w:hAnsi="Calibri"/>
+        </w:rPr>
+        <w:t>Scrum</w:t>
+      </w:r>
+    </w:p>
+    <w:p>
+      <w:pPr>
+        <w:rPr>
+          <w:rFonts w:ascii="Calibri" w:hAnsi="Calibri"/>
+        </w:rPr>
+      </w:pPr>
+      <w:r>
+        <w:rPr>
+          <w:rFonts w:ascii="Calibri" w:hAnsi="Calibri"/>
+        </w:rPr>
+        <w:t>Kanban</w:t>
+      </w:r>
+    </w:p>
+    <w:p>
+      <w:pPr>
+        <w:rPr>
+          <w:rFonts w:ascii="Calibri" w:hAnsi="Calibri"/>
+        </w:rPr>
+      </w:pPr>
+      <w:r>
+        <w:rPr>
+          <w:rFonts w:ascii="Calibri" w:hAnsi="Calibri"/>
+        </w:rPr>
+        <w:t>Continuous Iteration</w:t>
+      </w:r>
+    </w:p>
+    <w:p>
+      <w:pPr>
+        <w:rPr>
+          <w:rFonts w:ascii="Calibri" w:hAnsi="Calibri"/>
+        </w:rPr>
+      </w:pPr>
+    </w:p>
+    <w:p>
+      <w:pPr>
+        <w:rPr>
+          <w:rFonts w:ascii="Calibri" w:hAnsi="Calibri"/>
+        </w:rPr>
+      </w:pPr>
+    </w:p>
+    <w:p>
+      <w:pPr>
+        <w:pStyle w:val="Heading6"/>
+        <w:rPr>
+          <w:rFonts w:hint="eastAsia"/>
           <w:color w:val="000099"/>
         </w:rPr>
-        <w:t>Technical Skills Summary</w:t>
-      </w:r>
-    </w:p>
-    <w:p>
-      <w:pPr>
-        <w:rPr>
-          <w:rFonts w:ascii="Calibri" w:hAnsi="Calibri"/>
-        </w:rPr>
-      </w:pPr>
-      <w:r>
-        <w:rPr>
-          <w:rFonts w:ascii="Calibri" w:hAnsi="Calibri"/>
-        </w:rPr>
-        <w:t>Coach/Mentor</w:t>
-      </w:r>
-    </w:p>
-    <w:p>
-      <w:pPr>
-        <w:rPr>
-          <w:rFonts w:ascii="Calibri" w:hAnsi="Calibri"/>
-        </w:rPr>
-      </w:pPr>
-      <w:r>
-        <w:rPr>
-          <w:rFonts w:ascii="Calibri" w:hAnsi="Calibri"/>
-        </w:rPr>
-        <w:t>Agile</w:t>
-      </w:r>
-    </w:p>
-    <w:p>
-      <w:pPr>
-        <w:rPr>
-          <w:rFonts w:ascii="Calibri" w:hAnsi="Calibri"/>
-        </w:rPr>
-      </w:pPr>
-      <w:r>
-        <w:rPr>
-          <w:rFonts w:ascii="Calibri" w:hAnsi="Calibri"/>
-        </w:rPr>
-        <w:t>Lean principles</w:t>
-      </w:r>
-    </w:p>
-    <w:p>
-      <w:pPr>
-        <w:rPr>
-          <w:rFonts w:ascii="Calibri" w:hAnsi="Calibri"/>
-        </w:rPr>
-      </w:pPr>
-      <w:r>
-        <w:rPr>
-          <w:rFonts w:ascii="Calibri" w:hAnsi="Calibri"/>
-        </w:rPr>
-        <w:t>Scrum</w:t>
-      </w:r>
-    </w:p>
-    <w:p>
-      <w:pPr>
-        <w:rPr>
-          <w:rFonts w:ascii="Calibri" w:hAnsi="Calibri"/>
-        </w:rPr>
-      </w:pPr>
-      <w:r>
-        <w:rPr>
-          <w:rFonts w:ascii="Calibri" w:hAnsi="Calibri"/>
-        </w:rPr>
-        <w:t>Kanban</w:t>
-      </w:r>
-    </w:p>
-    <w:p>
-      <w:pPr>
-        <w:rPr>
-          <w:rFonts w:ascii="Calibri" w:hAnsi="Calibri"/>
-        </w:rPr>
-      </w:pPr>
-      <w:r>
-        <w:rPr>
-          <w:rFonts w:ascii="Calibri" w:hAnsi="Calibri"/>
-        </w:rPr>
-        <w:t>Continuous Iteration</w:t>
-      </w:r>
-    </w:p>
-    <w:p>
-      <w:pPr>
-        <w:rPr>
-          <w:rFonts w:ascii="Calibri" w:hAnsi="Calibri"/>
-        </w:rPr>
-      </w:pPr>
-      <w:bookmarkStart w:id="0" w:name="_GoBack"/>
+      </w:pPr>
+      <w:bookmarkStart w:id="0" w:name="__DdeLink__354_19549539"/>
+      <w:r>
+        <w:rPr>
+          <w:color w:val="000099"/>
+        </w:rPr>
+        <w:t>Recent E</w:t>
+      </w:r>
       <w:bookmarkEnd w:id="0"/>
-    </w:p>
-    <w:p>
-      <w:pPr>
-        <w:rPr>
-          <w:rFonts w:ascii="Calibri" w:hAnsi="Calibri"/>
-        </w:rPr>
-      </w:pPr>
-    </w:p>
-    <w:p>
-      <w:pPr>
-        <w:pStyle w:val="Heading6"/>
-        <w:rPr>
-          <w:color w:val="000099"/>
-        </w:rPr>
-      </w:pPr>
-      <w:bookmarkStart w:id="1" w:name="__DdeLink__354_19549539"/>
-      <w:r>
-        <w:rPr>
-          <w:color w:val="000099"/>
-        </w:rPr>
-        <w:t>Recent E</w:t>
-      </w:r>
-      <w:bookmarkEnd w:id="1"/>
       <w:r>
         <w:rPr>
           <w:color w:val="000099"/>
@@ -495,14 +471,7 @@
           <w:rFonts w:ascii="Calibri" w:hAnsi="Calibri"/>
           <w:shd w:val="clear" w:color="auto" w:fill="DDDDDD"/>
         </w:rPr>
-        <w:t xml:space="preserve">, comparethemarket.com </w:t>
-      </w:r>
-      <w:r>
-        <w:rPr>
-          <w:rFonts w:ascii="Calibri" w:hAnsi="Calibri"/>
-          <w:shd w:val="clear" w:color="auto" w:fill="DDDDDD"/>
-        </w:rPr>
-        <w:t>Motor Team</w:t>
+        <w:t>, comparethemarket.com Motor Team</w:t>
       </w:r>
     </w:p>
     <w:p>
@@ -574,15 +543,7 @@
           <w:sz w:val="20"/>
           <w:szCs w:val="20"/>
         </w:rPr>
-        <w:t>My strong technical abilities have come to the fore in a newly formed squad. I guide technical decisions and system design</w:t>
-      </w:r>
-      <w:r>
-        <w:rPr>
-          <w:rFonts w:ascii="Calibri" w:hAnsi="Calibri"/>
-          <w:sz w:val="20"/>
-          <w:szCs w:val="20"/>
-        </w:rPr>
-        <w:t>, whilst coaching junior members of the team. In addition, I have had scope to encourage the whole team to better understand agile and XP practices.</w:t>
+        <w:t>My strong technical abilities have come to the fore in a newly formed squad. I guide technical decisions and system design, whilst coaching junior members of the team. In addition, I have had scope to encourage the whole team to better understand agile and XP practices.</w:t>
       </w:r>
     </w:p>
     <w:p>
@@ -660,15 +621,7 @@
           <w:sz w:val="20"/>
           <w:szCs w:val="20"/>
         </w:rPr>
-        <w:t>Part of a self-elected team which seeks to impro</w:t>
-      </w:r>
-      <w:r>
-        <w:rPr>
-          <w:rFonts w:ascii="Calibri" w:hAnsi="Calibri"/>
-          <w:sz w:val="20"/>
-          <w:szCs w:val="20"/>
-        </w:rPr>
-        <w:t>ve the learning and development offering within the IT department. This is done as a side-line to individuals' primary job roles.</w:t>
+        <w:t>Part of a self-elected team which seeks to improve the learning and development offering within the IT department. This is done as a side-line to individuals' primary job roles.</w:t>
       </w:r>
     </w:p>
     <w:p>
@@ -705,15 +658,7 @@
           <w:sz w:val="20"/>
           <w:szCs w:val="20"/>
         </w:rPr>
-        <w:t>The team offers a wide v</w:t>
-      </w:r>
-      <w:r>
-        <w:rPr>
-          <w:rFonts w:ascii="Calibri" w:hAnsi="Calibri"/>
-          <w:sz w:val="20"/>
-          <w:szCs w:val="20"/>
-        </w:rPr>
-        <w:t>ariety of training options, many of which I deliver myself (e.g. Lightning Talks, Software Craftsmanship workshops, TDD workshops, Pair Programming coaching sessions).</w:t>
+        <w:t>The team offers a wide variety of training options, many of which I deliver myself (e.g. Lightning Talks, Software Craftsmanship workshops, TDD workshops, Pair Programming coaching sessions).</w:t>
       </w:r>
     </w:p>
     <w:p>
@@ -749,15 +694,7 @@
           <w:sz w:val="20"/>
           <w:szCs w:val="20"/>
         </w:rPr>
-        <w:t xml:space="preserve">Success </w:t>
-      </w:r>
-      <w:r>
-        <w:rPr>
-          <w:rFonts w:ascii="Calibri" w:hAnsi="Calibri"/>
-          <w:sz w:val="20"/>
-          <w:szCs w:val="20"/>
-        </w:rPr>
-        <w:t>of this work is recognised within the department.</w:t>
+        <w:t>Success of this work is recognised within the department.</w:t>
       </w:r>
     </w:p>
     <w:p>
@@ -870,15 +807,7 @@
           <w:sz w:val="20"/>
           <w:szCs w:val="20"/>
         </w:rPr>
-        <w:t>Forged a strong working relationship with a knowledgeable external consultant. Helped to bring his n</w:t>
-      </w:r>
-      <w:r>
-        <w:rPr>
-          <w:rFonts w:ascii="Calibri" w:hAnsi="Calibri"/>
-          <w:sz w:val="20"/>
-          <w:szCs w:val="20"/>
-        </w:rPr>
-        <w:t>ovel ideas to the team in a productive and effective way.</w:t>
+        <w:t>Forged a strong working relationship with a knowledgeable external consultant. Helped to bring his novel ideas to the team in a productive and effective way.</w:t>
       </w:r>
     </w:p>
     <w:p>
@@ -974,23 +903,7 @@
           <w:sz w:val="20"/>
           <w:szCs w:val="20"/>
         </w:rPr>
-        <w:t xml:space="preserve">Had </w:t>
-      </w:r>
-      <w:r>
-        <w:rPr>
-          <w:rFonts w:ascii="Calibri" w:hAnsi="Calibri"/>
-          <w:sz w:val="20"/>
-          <w:szCs w:val="20"/>
-        </w:rPr>
-        <w:t xml:space="preserve">an opportunity to learn about a new software architecture using CQRS with a remit to be able to train others in the department. Four weeks of intensive coaching from a technical architect proceeded joining the development team to gain hands on experience, </w:t>
-      </w:r>
-      <w:r>
-        <w:rPr>
-          <w:rFonts w:ascii="Calibri" w:hAnsi="Calibri"/>
-          <w:sz w:val="20"/>
-          <w:szCs w:val="20"/>
-        </w:rPr>
-        <w:t>during which time I delivered several Lunch &amp; Learn sessions about our CQRS implementation.</w:t>
+        <w:t>Had an opportunity to learn about a new software architecture using CQRS with a remit to be able to train others in the department. Four weeks of intensive coaching from a technical architect proceeded joining the development team to gain hands on experience, during which time I delivered several Lunch &amp; Learn sessions about our CQRS implementation.</w:t>
       </w:r>
     </w:p>
     <w:p>
@@ -1046,14 +959,7 @@
           <w:rFonts w:ascii="Calibri" w:hAnsi="Calibri"/>
           <w:shd w:val="clear" w:color="auto" w:fill="DDDDDD"/>
         </w:rPr>
-        <w:t xml:space="preserve">, comparethemarket.com </w:t>
-      </w:r>
-      <w:r>
-        <w:rPr>
-          <w:rFonts w:ascii="Calibri" w:hAnsi="Calibri"/>
-          <w:shd w:val="clear" w:color="auto" w:fill="DDDDDD"/>
-        </w:rPr>
-        <w:t>Motor Team</w:t>
+        <w:t>, comparethemarket.com Motor Team</w:t>
       </w:r>
       <w:r>
         <w:rPr>
@@ -1141,41 +1047,25 @@
           <w:sz w:val="20"/>
           <w:szCs w:val="20"/>
         </w:rPr>
-        <w:t>Championed a test first strategy for XSLT scripts which resulte</w:t>
-      </w:r>
-      <w:r>
-        <w:rPr>
-          <w:rFonts w:ascii="Calibri" w:hAnsi="Calibri"/>
-          <w:sz w:val="20"/>
-          <w:szCs w:val="20"/>
-        </w:rPr>
-        <w:t>d in reduced manual testing effort.</w:t>
-      </w:r>
-    </w:p>
-    <w:p>
-      <w:pPr>
-        <w:jc w:val="both"/>
-        <w:rPr>
-          <w:rFonts w:ascii="Calibri" w:hAnsi="Calibri"/>
-          <w:sz w:val="20"/>
-          <w:szCs w:val="20"/>
-        </w:rPr>
-      </w:pPr>
-      <w:r>
-        <w:rPr>
-          <w:rFonts w:ascii="Calibri" w:hAnsi="Calibri"/>
-          <w:sz w:val="20"/>
-          <w:szCs w:val="20"/>
-        </w:rPr>
-        <w:t>Later moved onto a project to deliver a new mobile optimised web application. Used Knockout.js and Jasmine for testing. Developed solid understanding of the implementation and delivered a 3-part training series titled “L</w:t>
-      </w:r>
-      <w:r>
-        <w:rPr>
-          <w:rFonts w:ascii="Calibri" w:hAnsi="Calibri"/>
-          <w:sz w:val="20"/>
-          <w:szCs w:val="20"/>
-        </w:rPr>
-        <w:t xml:space="preserve">earning to Love </w:t>
+        <w:t>Championed a test first strategy for XSLT scripts which resulted in reduced manual testing effort.</w:t>
+      </w:r>
+    </w:p>
+    <w:p>
+      <w:pPr>
+        <w:jc w:val="both"/>
+        <w:rPr>
+          <w:rFonts w:ascii="Calibri" w:hAnsi="Calibri"/>
+          <w:sz w:val="20"/>
+          <w:szCs w:val="20"/>
+        </w:rPr>
+      </w:pPr>
+      <w:r>
+        <w:rPr>
+          <w:rFonts w:ascii="Calibri" w:hAnsi="Calibri"/>
+          <w:sz w:val="20"/>
+          <w:szCs w:val="20"/>
+        </w:rPr>
+        <w:t xml:space="preserve">Later moved onto a project to deliver a new mobile optimised web application. Used Knockout.js and Jasmine for testing. Developed solid understanding of the implementation and delivered a 3-part training series titled “Learning to Love </w:t>
       </w:r>
       <w:proofErr w:type="spellStart"/>
       <w:r>
@@ -1329,161 +1219,185 @@
           <w:iCs/>
           <w:shd w:val="clear" w:color="auto" w:fill="DDDDDD"/>
         </w:rPr>
-        <w:t xml:space="preserve">August 2011 – March </w:t>
+        <w:t>August 2011 – March 2012</w:t>
+      </w:r>
+    </w:p>
+    <w:p>
+      <w:pPr>
+        <w:jc w:val="both"/>
+        <w:rPr>
+          <w:rFonts w:ascii="Calibri" w:hAnsi="Calibri"/>
+          <w:sz w:val="20"/>
+          <w:szCs w:val="20"/>
+        </w:rPr>
+      </w:pPr>
+      <w:r>
+        <w:rPr>
+          <w:rFonts w:ascii="Calibri" w:hAnsi="Calibri"/>
+          <w:sz w:val="20"/>
+          <w:szCs w:val="20"/>
+        </w:rPr>
+        <w:t>Successfully secured the role despite it being targeted at a higher grade.</w:t>
+      </w:r>
+    </w:p>
+    <w:p>
+      <w:pPr>
+        <w:jc w:val="both"/>
+        <w:rPr>
+          <w:rFonts w:ascii="Calibri" w:hAnsi="Calibri"/>
+          <w:sz w:val="20"/>
+          <w:szCs w:val="20"/>
+        </w:rPr>
+      </w:pPr>
+      <w:r>
+        <w:rPr>
+          <w:rFonts w:ascii="Calibri" w:hAnsi="Calibri"/>
+          <w:sz w:val="20"/>
+          <w:szCs w:val="20"/>
+        </w:rPr>
+        <w:t>Reporting to HR manager to interview and recruit 8 trainee developers.</w:t>
+      </w:r>
+    </w:p>
+    <w:p>
+      <w:pPr>
+        <w:jc w:val="both"/>
+        <w:rPr>
+          <w:rFonts w:ascii="Calibri" w:hAnsi="Calibri"/>
+          <w:sz w:val="20"/>
+          <w:szCs w:val="20"/>
+        </w:rPr>
+      </w:pPr>
+      <w:r>
+        <w:rPr>
+          <w:rFonts w:ascii="Calibri" w:hAnsi="Calibri"/>
+          <w:sz w:val="20"/>
+          <w:szCs w:val="20"/>
+        </w:rPr>
+        <w:t>Developed a 3-month learning programme based on a high level plan. Delivered parts of programme personally, and co-ordinated other parts with a 3</w:t>
+      </w:r>
+      <w:r>
+        <w:rPr>
+          <w:rFonts w:ascii="Calibri" w:hAnsi="Calibri"/>
+          <w:sz w:val="20"/>
+          <w:szCs w:val="20"/>
+          <w:vertAlign w:val="superscript"/>
+        </w:rPr>
+        <w:t>rd</w:t>
+      </w:r>
+      <w:r>
+        <w:rPr>
+          <w:rFonts w:ascii="Calibri" w:hAnsi="Calibri"/>
+          <w:sz w:val="20"/>
+          <w:szCs w:val="20"/>
+        </w:rPr>
+        <w:t xml:space="preserve"> party training provider.</w:t>
+      </w:r>
+    </w:p>
+    <w:p>
+      <w:pPr>
+        <w:jc w:val="both"/>
+        <w:rPr>
+          <w:rFonts w:ascii="Calibri" w:hAnsi="Calibri"/>
+          <w:sz w:val="20"/>
+          <w:szCs w:val="20"/>
+        </w:rPr>
+      </w:pPr>
+      <w:r>
+        <w:rPr>
+          <w:rFonts w:ascii="Calibri" w:hAnsi="Calibri"/>
+          <w:sz w:val="20"/>
+          <w:szCs w:val="20"/>
+        </w:rPr>
+        <w:t>Provided line management to the trainees. Enjoyed the opportunity to use my natural people skills.</w:t>
+      </w:r>
+    </w:p>
+    <w:p>
+      <w:pPr>
+        <w:jc w:val="both"/>
+        <w:rPr>
+          <w:rFonts w:ascii="Calibri" w:hAnsi="Calibri"/>
+          <w:sz w:val="20"/>
+          <w:szCs w:val="20"/>
+        </w:rPr>
+      </w:pPr>
+      <w:r>
+        <w:rPr>
+          <w:rFonts w:ascii="Calibri" w:hAnsi="Calibri"/>
+          <w:sz w:val="20"/>
+          <w:szCs w:val="20"/>
+        </w:rPr>
+        <w:t>Successful programme with several trainees going on to be highly respected members of staff. Really proud of my part in that.</w:t>
+      </w:r>
+    </w:p>
+    <w:p>
+      <w:pPr>
+        <w:rPr>
+          <w:rFonts w:ascii="Calibri" w:hAnsi="Calibri"/>
+        </w:rPr>
+      </w:pPr>
+    </w:p>
+    <w:p>
+      <w:pPr>
+        <w:pStyle w:val="Heading6"/>
+        <w:rPr>
+          <w:rFonts w:hint="eastAsia"/>
+          <w:color w:val="000099"/>
+        </w:rPr>
+      </w:pPr>
+      <w:r>
+        <w:rPr>
+          <w:color w:val="000099"/>
+        </w:rPr>
+        <w:t>Past Experience</w:t>
+      </w:r>
+    </w:p>
+    <w:p>
+      <w:pPr>
+        <w:tabs>
+          <w:tab w:val="right" w:pos="9638"/>
+        </w:tabs>
+        <w:rPr>
+          <w:rFonts w:ascii="Calibri" w:hAnsi="Calibri"/>
+        </w:rPr>
+      </w:pPr>
+      <w:r>
+        <w:rPr>
+          <w:rFonts w:ascii="Calibri" w:hAnsi="Calibri"/>
+          <w:b/>
+          <w:bCs/>
+        </w:rPr>
+        <w:t>Support/Web Developer</w:t>
+      </w:r>
+      <w:r>
+        <w:rPr>
+          <w:rFonts w:ascii="Calibri" w:hAnsi="Calibri"/>
+        </w:rPr>
+        <w:t>, Johnston Press</w:t>
+      </w:r>
+      <w:r>
+        <w:rPr>
+          <w:rFonts w:ascii="Calibri" w:hAnsi="Calibri"/>
+        </w:rPr>
+        <w:tab/>
       </w:r>
       <w:r>
         <w:rPr>
           <w:rFonts w:ascii="Calibri" w:hAnsi="Calibri"/>
           <w:i/>
           <w:iCs/>
-          <w:shd w:val="clear" w:color="auto" w:fill="DDDDDD"/>
-        </w:rPr>
-        <w:t>2012</w:t>
-      </w:r>
-    </w:p>
-    <w:p>
-      <w:pPr>
-        <w:jc w:val="both"/>
-        <w:rPr>
-          <w:rFonts w:ascii="Calibri" w:hAnsi="Calibri"/>
-          <w:sz w:val="20"/>
-          <w:szCs w:val="20"/>
-        </w:rPr>
-      </w:pPr>
-      <w:r>
-        <w:rPr>
-          <w:rFonts w:ascii="Calibri" w:hAnsi="Calibri"/>
-          <w:sz w:val="20"/>
-          <w:szCs w:val="20"/>
-        </w:rPr>
-        <w:t>Successfully secured the role despite it being targeted at a higher grade.</w:t>
-      </w:r>
-    </w:p>
-    <w:p>
-      <w:pPr>
-        <w:jc w:val="both"/>
-        <w:rPr>
-          <w:rFonts w:ascii="Calibri" w:hAnsi="Calibri"/>
-          <w:sz w:val="20"/>
-          <w:szCs w:val="20"/>
-        </w:rPr>
-      </w:pPr>
-      <w:r>
-        <w:rPr>
-          <w:rFonts w:ascii="Calibri" w:hAnsi="Calibri"/>
-          <w:sz w:val="20"/>
-          <w:szCs w:val="20"/>
-        </w:rPr>
-        <w:t>Reporting to HR manager to interview and recruit 8 trainee developers.</w:t>
-      </w:r>
-    </w:p>
-    <w:p>
-      <w:pPr>
-        <w:jc w:val="both"/>
-        <w:rPr>
-          <w:rFonts w:ascii="Calibri" w:hAnsi="Calibri"/>
-          <w:sz w:val="20"/>
-          <w:szCs w:val="20"/>
-        </w:rPr>
-      </w:pPr>
-      <w:r>
-        <w:rPr>
-          <w:rFonts w:ascii="Calibri" w:hAnsi="Calibri"/>
-          <w:sz w:val="20"/>
-          <w:szCs w:val="20"/>
-        </w:rPr>
-        <w:t xml:space="preserve">Developed a 3-month learning programme based on a high level plan. Delivered parts of programme </w:t>
-      </w:r>
-      <w:r>
-        <w:rPr>
-          <w:rFonts w:ascii="Calibri" w:hAnsi="Calibri"/>
-          <w:sz w:val="20"/>
-          <w:szCs w:val="20"/>
-        </w:rPr>
-        <w:t>personally, and co-ordinated other parts with a 3</w:t>
-      </w:r>
-      <w:r>
-        <w:rPr>
-          <w:rFonts w:ascii="Calibri" w:hAnsi="Calibri"/>
-          <w:sz w:val="20"/>
-          <w:szCs w:val="20"/>
-          <w:vertAlign w:val="superscript"/>
-        </w:rPr>
-        <w:t>rd</w:t>
-      </w:r>
-      <w:r>
-        <w:rPr>
-          <w:rFonts w:ascii="Calibri" w:hAnsi="Calibri"/>
-          <w:sz w:val="20"/>
-          <w:szCs w:val="20"/>
-        </w:rPr>
-        <w:t xml:space="preserve"> party training provider.</w:t>
-      </w:r>
-    </w:p>
-    <w:p>
-      <w:pPr>
-        <w:jc w:val="both"/>
-        <w:rPr>
-          <w:rFonts w:ascii="Calibri" w:hAnsi="Calibri"/>
-          <w:sz w:val="20"/>
-          <w:szCs w:val="20"/>
-        </w:rPr>
-      </w:pPr>
-      <w:r>
-        <w:rPr>
-          <w:rFonts w:ascii="Calibri" w:hAnsi="Calibri"/>
-          <w:sz w:val="20"/>
-          <w:szCs w:val="20"/>
-        </w:rPr>
-        <w:t>Provided line management to the trainees. Enjoyed the opportunity to use my natural people skills.</w:t>
-      </w:r>
-    </w:p>
-    <w:p>
-      <w:pPr>
-        <w:jc w:val="both"/>
-        <w:rPr>
-          <w:rFonts w:ascii="Calibri" w:hAnsi="Calibri"/>
-          <w:sz w:val="20"/>
-          <w:szCs w:val="20"/>
-        </w:rPr>
-      </w:pPr>
-      <w:r>
-        <w:rPr>
-          <w:rFonts w:ascii="Calibri" w:hAnsi="Calibri"/>
-          <w:sz w:val="20"/>
-          <w:szCs w:val="20"/>
-        </w:rPr>
-        <w:t>Successful programme with several trainees going on to be highly respected membe</w:t>
-      </w:r>
-      <w:r>
-        <w:rPr>
-          <w:rFonts w:ascii="Calibri" w:hAnsi="Calibri"/>
-          <w:sz w:val="20"/>
-          <w:szCs w:val="20"/>
-        </w:rPr>
-        <w:t>rs of staff. Really proud of my part in that.</w:t>
-      </w:r>
-    </w:p>
-    <w:p>
-      <w:pPr>
-        <w:rPr>
-          <w:rFonts w:ascii="Calibri" w:hAnsi="Calibri"/>
-        </w:rPr>
-      </w:pPr>
-    </w:p>
-    <w:p>
-      <w:pPr>
-        <w:pStyle w:val="Heading6"/>
-        <w:rPr>
-          <w:color w:val="000099"/>
-        </w:rPr>
-      </w:pPr>
-      <w:r>
-        <w:rPr>
-          <w:color w:val="000099"/>
-        </w:rPr>
-        <w:t>Past Experience</w:t>
-      </w:r>
+        </w:rPr>
+        <w:t>2008 – 2012</w:t>
+      </w:r>
+    </w:p>
+    <w:p>
+      <w:pPr>
+        <w:tabs>
+          <w:tab w:val="right" w:pos="9638"/>
+        </w:tabs>
+        <w:rPr>
+          <w:rFonts w:ascii="Calibri" w:hAnsi="Calibri"/>
+        </w:rPr>
+      </w:pPr>
     </w:p>
     <w:p>
       <w:pPr>
@@ -1500,13 +1414,13 @@
           <w:b/>
           <w:bCs/>
         </w:rPr>
-        <w:t>Support/Web Developer</w:t>
-      </w:r>
-      <w:r>
-        <w:rPr>
-          <w:rFonts w:ascii="Calibri" w:hAnsi="Calibri"/>
-        </w:rPr>
-        <w:t>, Johnston Press</w:t>
+        <w:t>Computing Teaching Assistant</w:t>
+      </w:r>
+      <w:r>
+        <w:rPr>
+          <w:rFonts w:ascii="Calibri" w:hAnsi="Calibri"/>
+        </w:rPr>
+        <w:t>, local senior school</w:t>
       </w:r>
       <w:r>
         <w:rPr>
@@ -1520,7 +1434,7 @@
           <w:i/>
           <w:iCs/>
         </w:rPr>
-        <w:t>2008 – 2012</w:t>
+        <w:t>2007 – 2008</w:t>
       </w:r>
     </w:p>
     <w:p>
@@ -1538,23 +1452,25 @@
         <w:tabs>
           <w:tab w:val="right" w:pos="9638"/>
         </w:tabs>
-        <w:rPr>
-          <w:rFonts w:ascii="Calibri" w:hAnsi="Calibri"/>
-        </w:rPr>
-      </w:pPr>
-      <w:r>
         <w:rPr>
           <w:rFonts w:ascii="Calibri" w:hAnsi="Calibri"/>
           <w:b/>
           <w:bCs/>
         </w:rPr>
-        <w:t>Computing Teaching Assistant</w:t>
-      </w:r>
-      <w:r>
-        <w:rPr>
-          <w:rFonts w:ascii="Calibri" w:hAnsi="Calibri"/>
-        </w:rPr>
-        <w:t>, local senior school</w:t>
+      </w:pPr>
+      <w:r>
+        <w:rPr>
+          <w:rFonts w:ascii="Calibri" w:hAnsi="Calibri"/>
+          <w:b/>
+          <w:bCs/>
+        </w:rPr>
+        <w:t>Driving Instructor and Business Proprietor</w:t>
+      </w:r>
+      <w:r>
+        <w:rPr>
+          <w:rFonts w:ascii="Calibri" w:hAnsi="Calibri"/>
+        </w:rPr>
+        <w:t>, round the bend driving school</w:t>
       </w:r>
       <w:r>
         <w:rPr>
@@ -1568,7 +1484,7 @@
           <w:i/>
           <w:iCs/>
         </w:rPr>
-        <w:t>2007 – 2008</w:t>
+        <w:t>2003 – 2007</w:t>
       </w:r>
     </w:p>
     <w:p>
@@ -1586,11 +1502,65 @@
         <w:tabs>
           <w:tab w:val="right" w:pos="9638"/>
         </w:tabs>
+        <w:rPr>
+          <w:rFonts w:ascii="Calibri" w:hAnsi="Calibri"/>
+        </w:rPr>
+      </w:pPr>
+      <w:r>
         <w:rPr>
           <w:rFonts w:ascii="Calibri" w:hAnsi="Calibri"/>
           <w:b/>
           <w:bCs/>
         </w:rPr>
+        <w:t>PeopleSoft consultant</w:t>
+      </w:r>
+      <w:r>
+        <w:rPr>
+          <w:rFonts w:ascii="Calibri" w:hAnsi="Calibri"/>
+        </w:rPr>
+        <w:t xml:space="preserve">, </w:t>
+      </w:r>
+      <w:proofErr w:type="spellStart"/>
+      <w:r>
+        <w:rPr>
+          <w:rFonts w:ascii="Calibri" w:hAnsi="Calibri"/>
+        </w:rPr>
+        <w:t>ePeopleserve</w:t>
+      </w:r>
+      <w:proofErr w:type="spellEnd"/>
+      <w:r>
+        <w:rPr>
+          <w:rFonts w:ascii="Calibri" w:hAnsi="Calibri"/>
+        </w:rPr>
+        <w:tab/>
+      </w:r>
+      <w:r>
+        <w:rPr>
+          <w:rFonts w:ascii="Calibri" w:hAnsi="Calibri"/>
+          <w:i/>
+          <w:iCs/>
+        </w:rPr>
+        <w:t>2001 – 2001</w:t>
+      </w:r>
+    </w:p>
+    <w:p>
+      <w:pPr>
+        <w:tabs>
+          <w:tab w:val="right" w:pos="9638"/>
+        </w:tabs>
+        <w:rPr>
+          <w:rFonts w:ascii="Calibri" w:hAnsi="Calibri"/>
+        </w:rPr>
+      </w:pPr>
+    </w:p>
+    <w:p>
+      <w:pPr>
+        <w:tabs>
+          <w:tab w:val="right" w:pos="9638"/>
+        </w:tabs>
+        <w:rPr>
+          <w:rFonts w:ascii="Calibri" w:hAnsi="Calibri"/>
+        </w:rPr>
       </w:pPr>
       <w:r>
         <w:rPr>
@@ -1598,13 +1568,13 @@
           <w:b/>
           <w:bCs/>
         </w:rPr>
-        <w:t>Driving Instructor and Business Proprietor</w:t>
-      </w:r>
-      <w:r>
-        <w:rPr>
-          <w:rFonts w:ascii="Calibri" w:hAnsi="Calibri"/>
-        </w:rPr>
-        <w:t>, round the bend driving school</w:t>
+        <w:t>PeopleSoft developer</w:t>
+      </w:r>
+      <w:r>
+        <w:rPr>
+          <w:rFonts w:ascii="Calibri" w:hAnsi="Calibri"/>
+        </w:rPr>
+        <w:t>, Scottish &amp; Newcastle Retail</w:t>
       </w:r>
       <w:r>
         <w:rPr>
@@ -1618,7 +1588,47 @@
           <w:i/>
           <w:iCs/>
         </w:rPr>
-        <w:t xml:space="preserve">2003 </w:t>
+        <w:t>1999 – 2001</w:t>
+      </w:r>
+    </w:p>
+    <w:p>
+      <w:pPr>
+        <w:tabs>
+          <w:tab w:val="right" w:pos="9638"/>
+        </w:tabs>
+        <w:rPr>
+          <w:rFonts w:ascii="Calibri" w:hAnsi="Calibri"/>
+        </w:rPr>
+      </w:pPr>
+    </w:p>
+    <w:p>
+      <w:pPr>
+        <w:tabs>
+          <w:tab w:val="right" w:pos="9638"/>
+        </w:tabs>
+        <w:rPr>
+          <w:rFonts w:ascii="Calibri" w:hAnsi="Calibri"/>
+        </w:rPr>
+      </w:pPr>
+      <w:r>
+        <w:rPr>
+          <w:rFonts w:ascii="Calibri" w:hAnsi="Calibri"/>
+          <w:b/>
+          <w:bCs/>
+        </w:rPr>
+        <w:t>COBOL consultant</w:t>
+      </w:r>
+      <w:r>
+        <w:rPr>
+          <w:rFonts w:ascii="Calibri" w:hAnsi="Calibri"/>
+        </w:rPr>
+        <w:t>, Bookers Wholesale</w:t>
+      </w:r>
+      <w:r>
+        <w:rPr>
+          <w:rFonts w:ascii="Calibri" w:hAnsi="Calibri"/>
+        </w:rPr>
+        <w:tab/>
       </w:r>
       <w:r>
         <w:rPr>
@@ -1626,7 +1636,7 @@
           <w:i/>
           <w:iCs/>
         </w:rPr>
-        <w:t>– 2007</w:t>
+        <w:t>1998 – 1999</w:t>
       </w:r>
     </w:p>
     <w:p>
@@ -1646,6 +1656,8 @@
         </w:tabs>
         <w:rPr>
           <w:rFonts w:ascii="Calibri" w:hAnsi="Calibri"/>
+          <w:i/>
+          <w:iCs/>
         </w:rPr>
       </w:pPr>
       <w:r>
@@ -1654,22 +1666,14 @@
           <w:b/>
           <w:bCs/>
         </w:rPr>
-        <w:t>PeopleSoft consultant</w:t>
-      </w:r>
-      <w:r>
-        <w:rPr>
-          <w:rFonts w:ascii="Calibri" w:hAnsi="Calibri"/>
-        </w:rPr>
-        <w:t xml:space="preserve">, </w:t>
-      </w:r>
-      <w:proofErr w:type="spellStart"/>
-      <w:r>
-        <w:rPr>
-          <w:rFonts w:ascii="Calibri" w:hAnsi="Calibri"/>
-        </w:rPr>
-        <w:t>ePeopleserve</w:t>
-      </w:r>
-      <w:proofErr w:type="spellEnd"/>
+        <w:t>Marine Officer Cadet</w:t>
+      </w:r>
+      <w:r>
+        <w:rPr>
+          <w:rFonts w:ascii="Calibri" w:hAnsi="Calibri"/>
+        </w:rPr>
+        <w:t>, Shell International Shipping</w:t>
+      </w:r>
       <w:r>
         <w:rPr>
           <w:rFonts w:ascii="Calibri" w:hAnsi="Calibri"/>
@@ -1682,152 +1686,167 @@
           <w:i/>
           <w:iCs/>
         </w:rPr>
-        <w:t>2001 – 2001</w:t>
-      </w:r>
-    </w:p>
-    <w:p>
-      <w:pPr>
-        <w:tabs>
-          <w:tab w:val="right" w:pos="9638"/>
-        </w:tabs>
-        <w:rPr>
-          <w:rFonts w:ascii="Calibri" w:hAnsi="Calibri"/>
-        </w:rPr>
-      </w:pPr>
-    </w:p>
-    <w:p>
-      <w:pPr>
-        <w:tabs>
-          <w:tab w:val="right" w:pos="9638"/>
-        </w:tabs>
-        <w:rPr>
-          <w:rFonts w:ascii="Calibri" w:hAnsi="Calibri"/>
-        </w:rPr>
-      </w:pPr>
-      <w:r>
-        <w:rPr>
-          <w:rFonts w:ascii="Calibri" w:hAnsi="Calibri"/>
-          <w:b/>
-          <w:bCs/>
-        </w:rPr>
-        <w:t>PeopleSoft developer</w:t>
-      </w:r>
-      <w:r>
-        <w:rPr>
-          <w:rFonts w:ascii="Calibri" w:hAnsi="Calibri"/>
-        </w:rPr>
-        <w:t>, Scottish &amp; Newcastle Retail</w:t>
-      </w:r>
-      <w:r>
-        <w:rPr>
-          <w:rFonts w:ascii="Calibri" w:hAnsi="Calibri"/>
-        </w:rPr>
-        <w:tab/>
-      </w:r>
-      <w:r>
-        <w:rPr>
-          <w:rFonts w:ascii="Calibri" w:hAnsi="Calibri"/>
-          <w:i/>
-          <w:iCs/>
-        </w:rPr>
-        <w:t>1999 – 2001</w:t>
-      </w:r>
-    </w:p>
-    <w:p>
-      <w:pPr>
-        <w:tabs>
-          <w:tab w:val="right" w:pos="9638"/>
-        </w:tabs>
-        <w:rPr>
-          <w:rFonts w:ascii="Calibri" w:hAnsi="Calibri"/>
-        </w:rPr>
-      </w:pPr>
-    </w:p>
-    <w:p>
-      <w:pPr>
-        <w:tabs>
-          <w:tab w:val="right" w:pos="9638"/>
-        </w:tabs>
-        <w:rPr>
-          <w:rFonts w:ascii="Calibri" w:hAnsi="Calibri"/>
-        </w:rPr>
-      </w:pPr>
-      <w:r>
-        <w:rPr>
-          <w:rFonts w:ascii="Calibri" w:hAnsi="Calibri"/>
-          <w:b/>
-          <w:bCs/>
-        </w:rPr>
-        <w:t>COBOL consultant</w:t>
-      </w:r>
-      <w:r>
-        <w:rPr>
-          <w:rFonts w:ascii="Calibri" w:hAnsi="Calibri"/>
-        </w:rPr>
-        <w:t>, Bookers Wholesale</w:t>
-      </w:r>
-      <w:r>
-        <w:rPr>
-          <w:rFonts w:ascii="Calibri" w:hAnsi="Calibri"/>
-        </w:rPr>
-        <w:tab/>
-      </w:r>
-      <w:r>
-        <w:rPr>
-          <w:rFonts w:ascii="Calibri" w:hAnsi="Calibri"/>
-          <w:i/>
-          <w:iCs/>
-        </w:rPr>
-        <w:t>1998 – 1999</w:t>
-      </w:r>
-    </w:p>
-    <w:p>
-      <w:pPr>
-        <w:tabs>
-          <w:tab w:val="right" w:pos="9638"/>
-        </w:tabs>
-        <w:rPr>
-          <w:rFonts w:ascii="Calibri" w:hAnsi="Calibri"/>
-        </w:rPr>
-      </w:pPr>
-    </w:p>
-    <w:p>
-      <w:pPr>
-        <w:tabs>
-          <w:tab w:val="right" w:pos="9638"/>
-        </w:tabs>
-        <w:rPr>
-          <w:rFonts w:ascii="Calibri" w:hAnsi="Calibri"/>
-        </w:rPr>
-      </w:pPr>
-      <w:r>
-        <w:rPr>
-          <w:rFonts w:ascii="Calibri" w:hAnsi="Calibri"/>
-          <w:b/>
-          <w:bCs/>
-        </w:rPr>
-        <w:t>Marine Officer Cadet</w:t>
-      </w:r>
-      <w:r>
-        <w:rPr>
-          <w:rFonts w:ascii="Calibri" w:hAnsi="Calibri"/>
-        </w:rPr>
-        <w:t>, Shell International Shipping</w:t>
-      </w:r>
-      <w:r>
-        <w:rPr>
-          <w:rFonts w:ascii="Calibri" w:hAnsi="Calibri"/>
-        </w:rPr>
-        <w:tab/>
-      </w:r>
-      <w:r>
-        <w:rPr>
-          <w:rFonts w:ascii="Calibri" w:hAnsi="Calibri"/>
-          <w:i/>
-          <w:iCs/>
-        </w:rPr>
         <w:t>1997 – 1998</w:t>
       </w:r>
+    </w:p>
+    <w:p>
+      <w:pPr>
+        <w:jc w:val="both"/>
+        <w:rPr>
+          <w:rFonts w:ascii="Calibri" w:hAnsi="Calibri"/>
+          <w:sz w:val="20"/>
+          <w:szCs w:val="20"/>
+        </w:rPr>
+      </w:pPr>
+    </w:p>
+    <w:p>
+      <w:pPr>
+        <w:rPr>
+          <w:rFonts w:ascii="Calibri" w:hAnsi="Calibri"/>
+        </w:rPr>
+      </w:pPr>
+    </w:p>
+    <w:p>
+      <w:pPr>
+        <w:pStyle w:val="Heading6"/>
+        <w:rPr>
+          <w:color w:val="000099"/>
+        </w:rPr>
+      </w:pPr>
+      <w:r>
+        <w:rPr>
+          <w:color w:val="000099"/>
+        </w:rPr>
+        <w:t>Other Interests</w:t>
+      </w:r>
+    </w:p>
+    <w:p>
+      <w:pPr>
+        <w:jc w:val="both"/>
+        <w:rPr>
+          <w:rFonts w:ascii="Calibri" w:hAnsi="Calibri"/>
+          <w:sz w:val="20"/>
+          <w:szCs w:val="20"/>
+        </w:rPr>
+      </w:pPr>
+      <w:r>
+        <w:rPr>
+          <w:rFonts w:ascii="Calibri" w:hAnsi="Calibri"/>
+          <w:sz w:val="20"/>
+          <w:szCs w:val="20"/>
+        </w:rPr>
+        <w:t>Cycling</w:t>
+      </w:r>
+    </w:p>
+    <w:p>
+      <w:pPr>
+        <w:jc w:val="both"/>
+        <w:rPr>
+          <w:rFonts w:ascii="Calibri" w:hAnsi="Calibri"/>
+          <w:sz w:val="20"/>
+          <w:szCs w:val="20"/>
+        </w:rPr>
+      </w:pPr>
+      <w:r>
+        <w:rPr>
+          <w:rFonts w:ascii="Calibri" w:hAnsi="Calibri"/>
+          <w:sz w:val="20"/>
+          <w:szCs w:val="20"/>
+        </w:rPr>
+        <w:t>Guitar</w:t>
+      </w:r>
+    </w:p>
+    <w:p>
+      <w:pPr>
+        <w:jc w:val="both"/>
+        <w:rPr>
+          <w:rFonts w:ascii="Calibri" w:hAnsi="Calibri"/>
+          <w:sz w:val="20"/>
+          <w:szCs w:val="20"/>
+        </w:rPr>
+      </w:pPr>
+      <w:r>
+        <w:rPr>
+          <w:rFonts w:ascii="Calibri" w:hAnsi="Calibri"/>
+          <w:sz w:val="20"/>
+          <w:szCs w:val="20"/>
+        </w:rPr>
+        <w:t>Travel</w:t>
+      </w:r>
+    </w:p>
+    <w:p>
+      <w:pPr>
+        <w:jc w:val="both"/>
+        <w:rPr>
+          <w:rFonts w:ascii="Calibri" w:hAnsi="Calibri"/>
+          <w:sz w:val="20"/>
+          <w:szCs w:val="20"/>
+        </w:rPr>
+      </w:pPr>
+      <w:r>
+        <w:rPr>
+          <w:rFonts w:ascii="Calibri" w:hAnsi="Calibri"/>
+          <w:sz w:val="20"/>
+          <w:szCs w:val="20"/>
+        </w:rPr>
+        <w:t>The Great Outdoors</w:t>
+      </w:r>
+    </w:p>
+    <w:p>
+      <w:pPr>
+        <w:jc w:val="both"/>
+        <w:rPr>
+          <w:rFonts w:ascii="Calibri" w:hAnsi="Calibri"/>
+          <w:sz w:val="20"/>
+          <w:szCs w:val="20"/>
+        </w:rPr>
+      </w:pPr>
+      <w:r>
+        <w:rPr>
+          <w:rFonts w:ascii="Calibri" w:hAnsi="Calibri"/>
+          <w:sz w:val="20"/>
+          <w:szCs w:val="20"/>
+        </w:rPr>
+        <w:t>Fitness</w:t>
+      </w:r>
+    </w:p>
+    <w:p>
+      <w:pPr>
+        <w:jc w:val="both"/>
+        <w:rPr>
+          <w:rFonts w:ascii="Calibri" w:hAnsi="Calibri"/>
+          <w:sz w:val="20"/>
+          <w:szCs w:val="20"/>
+        </w:rPr>
+      </w:pPr>
+      <w:r>
+        <w:rPr>
+          <w:rFonts w:ascii="Calibri" w:hAnsi="Calibri"/>
+          <w:sz w:val="20"/>
+          <w:szCs w:val="20"/>
+        </w:rPr>
+        <w:t>Personal Challenges</w:t>
+      </w:r>
+    </w:p>
+    <w:p>
+      <w:pPr>
+        <w:jc w:val="both"/>
+        <w:rPr>
+          <w:rFonts w:ascii="Calibri" w:hAnsi="Calibri"/>
+          <w:sz w:val="20"/>
+          <w:szCs w:val="20"/>
+        </w:rPr>
+      </w:pPr>
+      <w:r>
+        <w:rPr>
+          <w:rFonts w:ascii="Calibri" w:hAnsi="Calibri"/>
+          <w:sz w:val="20"/>
+          <w:szCs w:val="20"/>
+        </w:rPr>
+        <w:t>Golf</w:t>
+      </w:r>
+      <w:bookmarkStart w:id="1" w:name="_GoBack"/>
+      <w:bookmarkEnd w:id="1"/>
     </w:p>
     <w:sectPr>
       <w:headerReference w:type="default" r:id="rId7"/>
@@ -1845,6 +1864,11 @@
 <w:endnotes xmlns:wpc="http://schemas.microsoft.com/office/word/2010/wordprocessingCanvas" xmlns:mo="http://schemas.microsoft.com/office/mac/office/2008/main" xmlns:mc="http://schemas.openxmlformats.org/markup-compatibility/2006" xmlns:mv="urn:schemas-microsoft-com:mac:vml" xmlns:o="urn:schemas-microsoft-com:office:office" xmlns:r="http://schemas.openxmlformats.org/officeDocument/2006/relationships" xmlns:m="http://schemas.openxmlformats.org/officeDocument/2006/math" xmlns:v="urn:schemas-microsoft-com:vml" xmlns:wp14="http://schemas.microsoft.com/office/word/2010/wordprocessingDrawing" xmlns:wp="http://schemas.openxmlformats.org/drawingml/2006/wordprocessingDrawing" xmlns:w10="urn:schemas-microsoft-com:office:word" xmlns:w="http://schemas.openxmlformats.org/wordprocessingml/2006/main" xmlns:w14="http://schemas.microsoft.com/office/word/2010/wordml" xmlns:w15="http://schemas.microsoft.com/office/word/2012/wordml" xmlns:wpg="http://schemas.microsoft.com/office/word/2010/wordprocessingGroup" xmlns:wpi="http://schemas.microsoft.com/office/word/2010/wordprocessingInk" xmlns:wne="http://schemas.microsoft.com/office/word/2006/wordml" xmlns:wps="http://schemas.microsoft.com/office/word/2010/wordprocessingShape" mc:Ignorable="w14 w15 wp14">
   <w:endnote w:type="separator" w:id="-1">
     <w:p>
+      <w:pPr>
+        <w:rPr>
+          <w:rFonts w:hint="eastAsia"/>
+        </w:rPr>
+      </w:pPr>
       <w:r>
         <w:separator/>
       </w:r>
@@ -1852,6 +1876,11 @@
   </w:endnote>
   <w:endnote w:type="continuationSeparator" w:id="0">
     <w:p>
+      <w:pPr>
+        <w:rPr>
+          <w:rFonts w:hint="eastAsia"/>
+        </w:rPr>
+      </w:pPr>
       <w:r>
         <w:continuationSeparator/>
       </w:r>
@@ -1868,6 +1897,9 @@
       <w:pBdr>
         <w:bottom w:val="single" w:sz="8" w:space="2" w:color="000000"/>
       </w:pBdr>
+      <w:rPr>
+        <w:rFonts w:hint="eastAsia"/>
+      </w:rPr>
     </w:pPr>
   </w:p>
 </w:ftr>
@@ -1877,6 +1909,11 @@
 <w:footnotes xmlns:wpc="http://schemas.microsoft.com/office/word/2010/wordprocessingCanvas" xmlns:mo="http://schemas.microsoft.com/office/mac/office/2008/main" xmlns:mc="http://schemas.openxmlformats.org/markup-compatibility/2006" xmlns:mv="urn:schemas-microsoft-com:mac:vml" xmlns:o="urn:schemas-microsoft-com:office:office" xmlns:r="http://schemas.openxmlformats.org/officeDocument/2006/relationships" xmlns:m="http://schemas.openxmlformats.org/officeDocument/2006/math" xmlns:v="urn:schemas-microsoft-com:vml" xmlns:wp14="http://schemas.microsoft.com/office/word/2010/wordprocessingDrawing" xmlns:wp="http://schemas.openxmlformats.org/drawingml/2006/wordprocessingDrawing" xmlns:w10="urn:schemas-microsoft-com:office:word" xmlns:w="http://schemas.openxmlformats.org/wordprocessingml/2006/main" xmlns:w14="http://schemas.microsoft.com/office/word/2010/wordml" xmlns:w15="http://schemas.microsoft.com/office/word/2012/wordml" xmlns:wpg="http://schemas.microsoft.com/office/word/2010/wordprocessingGroup" xmlns:wpi="http://schemas.microsoft.com/office/word/2010/wordprocessingInk" xmlns:wne="http://schemas.microsoft.com/office/word/2006/wordml" xmlns:wps="http://schemas.microsoft.com/office/word/2010/wordprocessingShape" mc:Ignorable="w14 w15 wp14">
   <w:footnote w:type="separator" w:id="-1">
     <w:p>
+      <w:pPr>
+        <w:rPr>
+          <w:rFonts w:hint="eastAsia"/>
+        </w:rPr>
+      </w:pPr>
       <w:r>
         <w:separator/>
       </w:r>
@@ -1884,6 +1921,11 @@
   </w:footnote>
   <w:footnote w:type="continuationSeparator" w:id="0">
     <w:p>
+      <w:pPr>
+        <w:rPr>
+          <w:rFonts w:hint="eastAsia"/>
+        </w:rPr>
+      </w:pPr>
       <w:r>
         <w:continuationSeparator/>
       </w:r>

</xml_diff>